<commit_message>
Update ListBox to use WrapPanel as ControlPanel
</commit_message>
<xml_diff>
--- a/ReadMe.docx
+++ b/ReadMe.docx
@@ -4,14 +4,11 @@
   <w:body>
     <w:p>
       <w:r>
-        <w:rPr>
-          <w:noProof/>
-        </w:rPr>
         <w:drawing>
-          <wp:inline distT="0" distB="0" distL="0" distR="0" wp14:anchorId="2447F8C5" wp14:editId="3E536BAE">
-            <wp:extent cx="5419725" cy="3178219"/>
-            <wp:effectExtent l="0" t="0" r="0" b="3175"/>
-            <wp:docPr id="597291955" name="Picture 1"/>
+          <wp:inline distT="0" distB="0" distL="0" distR="0" wp14:anchorId="18A68AF0" wp14:editId="08D4B098">
+            <wp:extent cx="4229103" cy="2809875"/>
+            <wp:effectExtent l="0" t="0" r="0" b="0"/>
+            <wp:docPr id="1576084728" name="Picture 1"/>
             <wp:cNvGraphicFramePr>
               <a:graphicFrameLocks xmlns:a="http://schemas.openxmlformats.org/drawingml/2006/main" noChangeAspect="1"/>
             </wp:cNvGraphicFramePr>
@@ -19,7 +16,7 @@
               <a:graphicData uri="http://schemas.openxmlformats.org/drawingml/2006/picture">
                 <pic:pic xmlns:pic="http://schemas.openxmlformats.org/drawingml/2006/picture">
                   <pic:nvPicPr>
-                    <pic:cNvPr id="597291955" name=""/>
+                    <pic:cNvPr id="1576084728" name=""/>
                     <pic:cNvPicPr/>
                   </pic:nvPicPr>
                   <pic:blipFill>
@@ -31,7 +28,7 @@
                   <pic:spPr>
                     <a:xfrm>
                       <a:off x="0" y="0"/>
-                      <a:ext cx="5422832" cy="3180041"/>
+                      <a:ext cx="4235240" cy="2813953"/>
                     </a:xfrm>
                     <a:prstGeom prst="rect">
                       <a:avLst/>
@@ -199,11 +196,6 @@
         <w:t>Drag/Drop for uploading images, and processing of multiple images at same time</w:t>
       </w:r>
     </w:p>
-    <w:p/>
-    <w:p/>
-    <w:p/>
-    <w:p/>
-    <w:p/>
     <w:p>
       <w:pPr>
         <w:rPr>
@@ -211,12 +203,67 @@
           <w:bCs/>
         </w:rPr>
       </w:pPr>
-      <w:r>
-        <w:rPr>
-          <w:b/>
-          <w:bCs/>
-        </w:rPr>
-        <w:lastRenderedPageBreak/>
+    </w:p>
+    <w:p>
+      <w:pPr>
+        <w:rPr>
+          <w:b/>
+          <w:bCs/>
+        </w:rPr>
+      </w:pPr>
+    </w:p>
+    <w:p>
+      <w:pPr>
+        <w:rPr>
+          <w:b/>
+          <w:bCs/>
+        </w:rPr>
+      </w:pPr>
+    </w:p>
+    <w:p>
+      <w:pPr>
+        <w:rPr>
+          <w:b/>
+          <w:bCs/>
+        </w:rPr>
+      </w:pPr>
+    </w:p>
+    <w:p>
+      <w:pPr>
+        <w:rPr>
+          <w:b/>
+          <w:bCs/>
+        </w:rPr>
+      </w:pPr>
+    </w:p>
+    <w:p>
+      <w:pPr>
+        <w:rPr>
+          <w:b/>
+          <w:bCs/>
+        </w:rPr>
+      </w:pPr>
+    </w:p>
+    <w:p>
+      <w:pPr>
+        <w:rPr>
+          <w:b/>
+          <w:bCs/>
+        </w:rPr>
+      </w:pPr>
+    </w:p>
+    <w:p>
+      <w:pPr>
+        <w:rPr>
+          <w:b/>
+          <w:bCs/>
+        </w:rPr>
+      </w:pPr>
+      <w:r>
+        <w:rPr>
+          <w:b/>
+          <w:bCs/>
+        </w:rPr>
         <w:t>Test Results</w:t>
       </w:r>
     </w:p>
@@ -226,9 +273,9 @@
           <w:noProof/>
         </w:rPr>
         <w:drawing>
-          <wp:inline distT="0" distB="0" distL="0" distR="0" wp14:anchorId="3620BC83" wp14:editId="42E07175">
-            <wp:extent cx="5731510" cy="2795270"/>
-            <wp:effectExtent l="0" t="0" r="2540" b="5080"/>
+          <wp:inline distT="0" distB="0" distL="0" distR="0" wp14:anchorId="3620BC83" wp14:editId="3D47C117">
+            <wp:extent cx="5683335" cy="2771775"/>
+            <wp:effectExtent l="0" t="0" r="0" b="0"/>
             <wp:docPr id="431428162" name="Picture 1" descr="A screenshot of a computer program&#10;&#10;Description automatically generated"/>
             <wp:cNvGraphicFramePr>
               <a:graphicFrameLocks xmlns:a="http://schemas.openxmlformats.org/drawingml/2006/main" noChangeAspect="1"/>
@@ -249,7 +296,7 @@
                   <pic:spPr>
                     <a:xfrm>
                       <a:off x="0" y="0"/>
-                      <a:ext cx="5731510" cy="2795270"/>
+                      <a:ext cx="5728114" cy="2793614"/>
                     </a:xfrm>
                     <a:prstGeom prst="rect">
                       <a:avLst/>

</xml_diff>